<commit_message>
Check Boxes, Enemies Shooting, Start of Undo/Redo
</commit_message>
<xml_diff>
--- a/Contract/TODO.docx
+++ b/Contract/TODO.docx
@@ -62,8 +62,14 @@
           <w:ilvl w:val="0"/>
           <w:numId w:val="1"/>
         </w:numPr>
-      </w:pPr>
-      <w:r>
+        <w:rPr>
+          <w:strike/>
+        </w:rPr>
+      </w:pPr>
+      <w:r>
+        <w:rPr>
+          <w:strike/>
+        </w:rPr>
         <w:t>Save the Editor File</w:t>
       </w:r>
     </w:p>
@@ -74,8 +80,14 @@
           <w:ilvl w:val="0"/>
           <w:numId w:val="1"/>
         </w:numPr>
-      </w:pPr>
-      <w:r>
+        <w:rPr>
+          <w:strike/>
+        </w:rPr>
+      </w:pPr>
+      <w:r>
+        <w:rPr>
+          <w:strike/>
+        </w:rPr>
         <w:t>Compile the Editor File to a Map File</w:t>
       </w:r>
     </w:p>
@@ -86,8 +98,14 @@
           <w:ilvl w:val="0"/>
           <w:numId w:val="1"/>
         </w:numPr>
-      </w:pPr>
-      <w:r>
+        <w:rPr>
+          <w:strike/>
+        </w:rPr>
+      </w:pPr>
+      <w:r>
+        <w:rPr>
+          <w:strike/>
+        </w:rPr>
         <w:t>Costume Object Creation</w:t>
       </w:r>
     </w:p>
@@ -149,69 +167,72 @@
       </w:pPr>
       <w:r>
         <w:t>Quests</w:t>
+      </w:r>
+    </w:p>
+    <w:p>
+      <w:pPr>
+        <w:pStyle w:val="ListParagraph"/>
+        <w:numPr>
+          <w:ilvl w:val="1"/>
+          <w:numId w:val="1"/>
+        </w:numPr>
+      </w:pPr>
+      <w:r>
+        <w:t>Nicer Layout/ Textures</w:t>
+      </w:r>
+    </w:p>
+    <w:p>
+      <w:pPr>
+        <w:pStyle w:val="ListParagraph"/>
+        <w:numPr>
+          <w:ilvl w:val="1"/>
+          <w:numId w:val="1"/>
+        </w:numPr>
+      </w:pPr>
+      <w:r>
+        <w:t>Sorting for Equipment</w:t>
+      </w:r>
+    </w:p>
+    <w:p>
+      <w:pPr>
+        <w:pStyle w:val="ListParagraph"/>
+        <w:numPr>
+          <w:ilvl w:val="0"/>
+          <w:numId w:val="1"/>
+        </w:numPr>
+      </w:pPr>
+      <w:r>
+        <w:t>Melee Weapons (Swords, etc.)</w:t>
+      </w:r>
+    </w:p>
+    <w:p>
+      <w:pPr>
+        <w:pStyle w:val="ListParagraph"/>
+        <w:numPr>
+          <w:ilvl w:val="0"/>
+          <w:numId w:val="1"/>
+        </w:numPr>
+      </w:pPr>
+      <w:r>
+        <w:t>Weapons costumer</w:t>
+      </w:r>
+    </w:p>
+    <w:p>
+      <w:pPr>
+        <w:pStyle w:val="ListParagraph"/>
+        <w:numPr>
+          <w:ilvl w:val="0"/>
+          <w:numId w:val="1"/>
+        </w:numPr>
+      </w:pPr>
+      <w:proofErr w:type="spellStart"/>
+      <w:r>
+        <w:t>Pub</w:t>
       </w:r>
       <w:bookmarkStart w:id="0" w:name="_GoBack"/>
       <w:bookmarkEnd w:id="0"/>
-    </w:p>
-    <w:p>
-      <w:pPr>
-        <w:pStyle w:val="ListParagraph"/>
-        <w:numPr>
-          <w:ilvl w:val="1"/>
-          <w:numId w:val="1"/>
-        </w:numPr>
-      </w:pPr>
-      <w:r>
-        <w:t>Nicer Layout/ Textures</w:t>
-      </w:r>
-    </w:p>
-    <w:p>
-      <w:pPr>
-        <w:pStyle w:val="ListParagraph"/>
-        <w:numPr>
-          <w:ilvl w:val="1"/>
-          <w:numId w:val="1"/>
-        </w:numPr>
-      </w:pPr>
-      <w:r>
-        <w:t>Sorting for Equipment</w:t>
-      </w:r>
-    </w:p>
-    <w:p>
-      <w:pPr>
-        <w:pStyle w:val="ListParagraph"/>
-        <w:numPr>
-          <w:ilvl w:val="0"/>
-          <w:numId w:val="1"/>
-        </w:numPr>
-      </w:pPr>
-      <w:r>
-        <w:t>Melee Weapons (Swords, etc.)</w:t>
-      </w:r>
-    </w:p>
-    <w:p>
-      <w:pPr>
-        <w:pStyle w:val="ListParagraph"/>
-        <w:numPr>
-          <w:ilvl w:val="0"/>
-          <w:numId w:val="1"/>
-        </w:numPr>
-      </w:pPr>
-      <w:r>
-        <w:t>Weapons costumer</w:t>
-      </w:r>
-    </w:p>
-    <w:p>
-      <w:pPr>
-        <w:pStyle w:val="ListParagraph"/>
-        <w:numPr>
-          <w:ilvl w:val="0"/>
-          <w:numId w:val="1"/>
-        </w:numPr>
-      </w:pPr>
-      <w:proofErr w:type="spellStart"/>
-      <w:r>
-        <w:t>Publishment</w:t>
+      <w:r>
+        <w:t>lishment</w:t>
       </w:r>
       <w:proofErr w:type="spellEnd"/>
     </w:p>

</xml_diff>

<commit_message>
Tree Done, Bug Fixe for events, Almost Done!
</commit_message>
<xml_diff>
--- a/Contract/TODO.docx
+++ b/Contract/TODO.docx
@@ -38,8 +38,14 @@
           <w:ilvl w:val="0"/>
           <w:numId w:val="1"/>
         </w:numPr>
-      </w:pPr>
-      <w:r>
+        <w:rPr>
+          <w:strike/>
+        </w:rPr>
+      </w:pPr>
+      <w:r>
+        <w:rPr>
+          <w:strike/>
+        </w:rPr>
         <w:t>Teleports over different maps</w:t>
       </w:r>
     </w:p>
@@ -146,8 +152,14 @@
           <w:ilvl w:val="1"/>
           <w:numId w:val="1"/>
         </w:numPr>
-      </w:pPr>
-      <w:r>
+        <w:rPr>
+          <w:strike/>
+        </w:rPr>
+      </w:pPr>
+      <w:r>
+        <w:rPr>
+          <w:strike/>
+        </w:rPr>
         <w:t>Save/Load</w:t>
       </w:r>
     </w:p>
@@ -233,21 +245,19 @@
       </w:pPr>
       <w:proofErr w:type="spellStart"/>
       <w:r>
-        <w:t>Publishm</w:t>
-      </w:r>
+        <w:t>Publishment</w:t>
+      </w:r>
+      <w:proofErr w:type="spellEnd"/>
+    </w:p>
+    <w:p>
+      <w:pPr>
+        <w:ind w:left="720"/>
+      </w:pPr>
+    </w:p>
+    <w:p>
       <w:bookmarkStart w:id="0" w:name="_GoBack"/>
       <w:bookmarkEnd w:id="0"/>
-      <w:r>
-        <w:t>ent</w:t>
-      </w:r>
-      <w:proofErr w:type="spellEnd"/>
-    </w:p>
-    <w:p>
-      <w:pPr>
-        <w:ind w:left="720"/>
-      </w:pPr>
-    </w:p>
-    <w:p/>
+    </w:p>
     <w:sectPr>
       <w:pgSz w:w="12240" w:h="15840"/>
       <w:pgMar w:top="1440" w:right="1440" w:bottom="1440" w:left="1440" w:header="708" w:footer="708" w:gutter="0"/>

</xml_diff>